<commit_message>
Atualizado as aulas do curso de Excel da Alura
Adicionando novos arquivos do excel e o arquivo do winword de exercicios.
</commit_message>
<xml_diff>
--- a/cursoDeExcel/Exercicios do Curso de Excel.docx
+++ b/cursoDeExcel/Exercicios do Curso de Excel.docx
@@ -403,6 +403,55 @@
       </w:r>
     </w:p>
     <w:p>
+      <w:pPr>
+        <w:shd w:val="clear" w:color="auto" w:fill="FFFFFF"/>
+        <w:spacing w:before="60" w:after="60" w:line="240" w:lineRule="auto"/>
+        <w:rPr>
+          <w:rFonts w:ascii="Times New Roman" w:eastAsia="Times New Roman" w:hAnsi="Times New Roman" w:cs="Times New Roman"/>
+          <w:color w:val="3D464D"/>
+          <w:sz w:val="27"/>
+          <w:szCs w:val="27"/>
+          <w:lang w:eastAsia="pt-BR"/>
+        </w:rPr>
+      </w:pPr>
+    </w:p>
+    <w:p>
+      <w:pPr>
+        <w:shd w:val="clear" w:color="auto" w:fill="FFFFFF"/>
+        <w:spacing w:before="60" w:after="60" w:line="240" w:lineRule="auto"/>
+        <w:rPr>
+          <w:rFonts w:ascii="Times New Roman" w:eastAsia="Times New Roman" w:hAnsi="Times New Roman" w:cs="Times New Roman"/>
+          <w:b/>
+          <w:color w:val="3D464D"/>
+          <w:sz w:val="27"/>
+          <w:szCs w:val="27"/>
+          <w:u w:val="single"/>
+          <w:lang w:eastAsia="pt-BR"/>
+        </w:rPr>
+      </w:pPr>
+      <w:r>
+        <w:rPr>
+          <w:b/>
+          <w:color w:val="3D464D"/>
+          <w:sz w:val="27"/>
+          <w:szCs w:val="27"/>
+          <w:u w:val="single"/>
+          <w:shd w:val="clear" w:color="auto" w:fill="FFFFFF"/>
+        </w:rPr>
+        <w:t>Você comprou 5 peras por R$ 1,50 cada e precisa calcular o valor total e terá que fazer o cálculo para demais produtos também. Qual a vantagem de utilizar o Excel ao invés de sua calculadora manual, se você precisar calcular o valor total de vários produtos adquiridos, conforme a quantidade comprada?</w:t>
+      </w:r>
+    </w:p>
+    <w:p/>
+    <w:p>
+      <w:r>
+        <w:rPr>
+          <w:color w:val="3D464D"/>
+          <w:sz w:val="27"/>
+          <w:szCs w:val="27"/>
+          <w:shd w:val="clear" w:color="auto" w:fill="FFFFFF"/>
+        </w:rPr>
+        <w:t>Através do Excel, você poderá criar uma fórmula única, referenciando a célula que contém o valor unitário e multiplicando pela célula que contém a quantidade. Criada a fórmula, você pode propagar o cálculo para as demais linhas, copiando a fórmula da célula principal. Já na calculadora manual, você teria que calcular produto a produto.</w:t>
+      </w:r>
       <w:bookmarkStart w:id="0" w:name="_GoBack"/>
       <w:bookmarkEnd w:id="0"/>
     </w:p>

</xml_diff>